<commit_message>
Updated review cards design
</commit_message>
<xml_diff>
--- a/RetrospectiveTrainingAmazonReviewCard.docx
+++ b/RetrospectiveTrainingAmazonReviewCard.docx
@@ -4,13 +4,13 @@
   <w:body>
     <w:tbl>
       <w:tblPr>
-        <w:tblStyle w:val="Tabelraster"/>
+        <w:tblStyle w:val="TableGrid"/>
         <w:tblW w:w="10031" w:type="dxa"/>
         <w:tblLook w:val="04A0" w:firstRow="1" w:lastRow="0" w:firstColumn="1" w:lastColumn="0" w:noHBand="0" w:noVBand="1"/>
       </w:tblPr>
       <w:tblGrid>
-        <w:gridCol w:w="1809"/>
-        <w:gridCol w:w="8222"/>
+        <w:gridCol w:w="1951"/>
+        <w:gridCol w:w="8080"/>
       </w:tblGrid>
       <w:tr>
         <w:tc>
@@ -18,10 +18,10 @@
             <w:tcW w:w="10031" w:type="dxa"/>
             <w:gridSpan w:val="2"/>
             <w:tcBorders>
-              <w:top w:val="single" w:sz="4" w:space="0" w:color="auto"/>
-              <w:left w:val="single" w:sz="4" w:space="0" w:color="auto"/>
+              <w:top w:val="single" w:sz="18" w:space="0" w:color="auto"/>
+              <w:left w:val="single" w:sz="18" w:space="0" w:color="auto"/>
               <w:bottom w:val="single" w:sz="4" w:space="0" w:color="auto"/>
-              <w:right w:val="single" w:sz="4" w:space="0" w:color="auto"/>
+              <w:right w:val="single" w:sz="18" w:space="0" w:color="auto"/>
             </w:tcBorders>
           </w:tcPr>
           <w:p>
@@ -38,28 +38,36 @@
                 <w:sz w:val="44"/>
                 <w:szCs w:val="44"/>
               </w:rPr>
-              <w:t xml:space="preserve">Retrospective Training at </w:t>
-            </w:r>
-            <w:proofErr w:type="spellStart"/>
+              <w:t xml:space="preserve">Retrospective Training </w:t>
+            </w:r>
             <w:r>
               <w:rPr>
                 <w:b/>
                 <w:sz w:val="44"/>
                 <w:szCs w:val="44"/>
               </w:rPr>
-              <w:t>Mendix</w:t>
-            </w:r>
-            <w:proofErr w:type="spellEnd"/>
+              <w:t>@</w:t>
+            </w:r>
+            <w:r>
+              <w:rPr>
+                <w:b/>
+                <w:sz w:val="44"/>
+                <w:szCs w:val="44"/>
+              </w:rPr>
+              <w:t xml:space="preserve"> Mendix</w:t>
+            </w:r>
           </w:p>
         </w:tc>
       </w:tr>
       <w:tr>
         <w:tc>
           <w:tcPr>
-            <w:tcW w:w="1809" w:type="dxa"/>
+            <w:tcW w:w="1951" w:type="dxa"/>
             <w:tcBorders>
               <w:top w:val="single" w:sz="4" w:space="0" w:color="auto"/>
+              <w:left w:val="single" w:sz="18" w:space="0" w:color="auto"/>
               <w:bottom w:val="single" w:sz="4" w:space="0" w:color="auto"/>
+              <w:right w:val="single" w:sz="4" w:space="0" w:color="auto"/>
             </w:tcBorders>
             <w:vAlign w:val="center"/>
           </w:tcPr>
@@ -67,20 +75,29 @@
             <w:r>
               <w:t>Star rating</w:t>
             </w:r>
+            <w:r>
+              <w:t>:</w:t>
+            </w:r>
           </w:p>
         </w:tc>
         <w:tc>
           <w:tcPr>
-            <w:tcW w:w="8222" w:type="dxa"/>
+            <w:tcW w:w="8080" w:type="dxa"/>
             <w:tcBorders>
               <w:top w:val="single" w:sz="4" w:space="0" w:color="auto"/>
+              <w:left w:val="single" w:sz="4" w:space="0" w:color="auto"/>
               <w:bottom w:val="single" w:sz="4" w:space="0" w:color="auto"/>
+              <w:right w:val="single" w:sz="18" w:space="0" w:color="auto"/>
             </w:tcBorders>
           </w:tcPr>
           <w:p>
             <w:r>
+              <w:rPr>
+                <w:noProof/>
+                <w:lang w:eastAsia="en-US"/>
+              </w:rPr>
               <w:drawing>
-                <wp:inline distT="0" distB="0" distL="0" distR="0" wp14:anchorId="614961A7" wp14:editId="57343F86">
+                <wp:inline distT="0" distB="0" distL="0" distR="0" wp14:anchorId="27E5CAC3" wp14:editId="35A071D5">
                   <wp:extent cx="2830195" cy="608141"/>
                   <wp:effectExtent l="0" t="0" r="0" b="1905"/>
                   <wp:docPr id="1" name="Afbeelding 1" descr="Astrid:Users:claessenastrid:Desktop:Screen Shot 2015-02-09 at 6.56.35 pm.png"/>
@@ -137,29 +154,32 @@
         </w:trPr>
         <w:tc>
           <w:tcPr>
-            <w:tcW w:w="1809" w:type="dxa"/>
+            <w:tcW w:w="1951" w:type="dxa"/>
+            <w:tcBorders>
+              <w:top w:val="single" w:sz="4" w:space="0" w:color="auto"/>
+              <w:left w:val="single" w:sz="18" w:space="0" w:color="auto"/>
+              <w:bottom w:val="single" w:sz="4" w:space="0" w:color="auto"/>
+              <w:right w:val="single" w:sz="4" w:space="0" w:color="auto"/>
+            </w:tcBorders>
+            <w:vAlign w:val="center"/>
+          </w:tcPr>
+          <w:p>
+            <w:r>
+              <w:t>Review title</w:t>
+            </w:r>
+            <w:r>
+              <w:t>:</w:t>
+            </w:r>
+          </w:p>
+        </w:tc>
+        <w:tc>
+          <w:tcPr>
+            <w:tcW w:w="8080" w:type="dxa"/>
             <w:tcBorders>
               <w:top w:val="single" w:sz="4" w:space="0" w:color="auto"/>
               <w:left w:val="single" w:sz="4" w:space="0" w:color="auto"/>
               <w:bottom w:val="single" w:sz="4" w:space="0" w:color="auto"/>
-              <w:right w:val="single" w:sz="4" w:space="0" w:color="auto"/>
-            </w:tcBorders>
-            <w:vAlign w:val="center"/>
-          </w:tcPr>
-          <w:p>
-            <w:r>
-              <w:t>Review title</w:t>
-            </w:r>
-          </w:p>
-        </w:tc>
-        <w:tc>
-          <w:tcPr>
-            <w:tcW w:w="8222" w:type="dxa"/>
-            <w:tcBorders>
-              <w:top w:val="single" w:sz="4" w:space="0" w:color="auto"/>
-              <w:left w:val="single" w:sz="4" w:space="0" w:color="auto"/>
-              <w:bottom w:val="single" w:sz="4" w:space="0" w:color="auto"/>
-              <w:right w:val="single" w:sz="4" w:space="0" w:color="auto"/>
+              <w:right w:val="single" w:sz="18" w:space="0" w:color="auto"/>
             </w:tcBorders>
             <w:vAlign w:val="center"/>
           </w:tcPr>
@@ -176,15 +196,18 @@
             <w:gridSpan w:val="2"/>
             <w:tcBorders>
               <w:top w:val="single" w:sz="4" w:space="0" w:color="auto"/>
-              <w:left w:val="single" w:sz="4" w:space="0" w:color="auto"/>
-              <w:bottom w:val="single" w:sz="4" w:space="0" w:color="auto"/>
-              <w:right w:val="single" w:sz="4" w:space="0" w:color="auto"/>
+              <w:left w:val="single" w:sz="18" w:space="0" w:color="auto"/>
+              <w:bottom w:val="dashed" w:sz="4" w:space="0" w:color="auto"/>
+              <w:right w:val="single" w:sz="18" w:space="0" w:color="auto"/>
             </w:tcBorders>
             <w:vAlign w:val="center"/>
           </w:tcPr>
           <w:p>
             <w:r>
               <w:t>Review content</w:t>
+            </w:r>
+            <w:r>
+              <w:t>:</w:t>
             </w:r>
           </w:p>
         </w:tc>
@@ -198,10 +221,10 @@
             <w:tcW w:w="10031" w:type="dxa"/>
             <w:gridSpan w:val="2"/>
             <w:tcBorders>
-              <w:top w:val="single" w:sz="4" w:space="0" w:color="auto"/>
-              <w:left w:val="single" w:sz="4" w:space="0" w:color="auto"/>
-              <w:bottom w:val="single" w:sz="4" w:space="0" w:color="auto"/>
-              <w:right w:val="single" w:sz="4" w:space="0" w:color="auto"/>
+              <w:top w:val="dashed" w:sz="4" w:space="0" w:color="auto"/>
+              <w:left w:val="single" w:sz="18" w:space="0" w:color="auto"/>
+              <w:bottom w:val="dashed" w:sz="4" w:space="0" w:color="auto"/>
+              <w:right w:val="single" w:sz="18" w:space="0" w:color="auto"/>
             </w:tcBorders>
           </w:tcPr>
           <w:p/>
@@ -216,10 +239,10 @@
             <w:tcW w:w="10031" w:type="dxa"/>
             <w:gridSpan w:val="2"/>
             <w:tcBorders>
-              <w:top w:val="single" w:sz="4" w:space="0" w:color="auto"/>
-              <w:left w:val="single" w:sz="4" w:space="0" w:color="auto"/>
-              <w:bottom w:val="single" w:sz="4" w:space="0" w:color="auto"/>
-              <w:right w:val="single" w:sz="4" w:space="0" w:color="auto"/>
+              <w:top w:val="dashed" w:sz="4" w:space="0" w:color="auto"/>
+              <w:left w:val="single" w:sz="18" w:space="0" w:color="auto"/>
+              <w:bottom w:val="dashed" w:sz="4" w:space="0" w:color="auto"/>
+              <w:right w:val="single" w:sz="18" w:space="0" w:color="auto"/>
             </w:tcBorders>
           </w:tcPr>
           <w:p/>
@@ -234,10 +257,10 @@
             <w:tcW w:w="10031" w:type="dxa"/>
             <w:gridSpan w:val="2"/>
             <w:tcBorders>
-              <w:top w:val="single" w:sz="4" w:space="0" w:color="auto"/>
-              <w:left w:val="single" w:sz="4" w:space="0" w:color="auto"/>
-              <w:bottom w:val="single" w:sz="4" w:space="0" w:color="auto"/>
-              <w:right w:val="single" w:sz="4" w:space="0" w:color="auto"/>
+              <w:top w:val="dashed" w:sz="4" w:space="0" w:color="auto"/>
+              <w:left w:val="single" w:sz="18" w:space="0" w:color="auto"/>
+              <w:bottom w:val="dashed" w:sz="4" w:space="0" w:color="auto"/>
+              <w:right w:val="single" w:sz="18" w:space="0" w:color="auto"/>
             </w:tcBorders>
           </w:tcPr>
           <w:p/>
@@ -252,30 +275,39 @@
             <w:tcW w:w="10031" w:type="dxa"/>
             <w:gridSpan w:val="2"/>
             <w:tcBorders>
-              <w:top w:val="single" w:sz="4" w:space="0" w:color="auto"/>
-              <w:left w:val="single" w:sz="4" w:space="0" w:color="auto"/>
-              <w:bottom w:val="single" w:sz="4" w:space="0" w:color="auto"/>
-              <w:right w:val="single" w:sz="4" w:space="0" w:color="auto"/>
+              <w:top w:val="dashed" w:sz="4" w:space="0" w:color="auto"/>
+              <w:left w:val="single" w:sz="18" w:space="0" w:color="auto"/>
+              <w:bottom w:val="single" w:sz="18" w:space="0" w:color="auto"/>
+              <w:right w:val="single" w:sz="18" w:space="0" w:color="auto"/>
             </w:tcBorders>
           </w:tcPr>
           <w:p/>
         </w:tc>
       </w:tr>
     </w:tbl>
-    <w:p/>
     <w:p>
-      <w:bookmarkStart w:id="0" w:name="_GoBack"/>
-      <w:bookmarkEnd w:id="0"/>
+      <w:pPr>
+        <w:rPr>
+          <w:caps/>
+        </w:rPr>
+      </w:pPr>
+    </w:p>
+    <w:p>
+      <w:pPr>
+        <w:rPr>
+          <w:caps/>
+        </w:rPr>
+      </w:pPr>
     </w:p>
     <w:tbl>
       <w:tblPr>
-        <w:tblStyle w:val="Tabelraster"/>
+        <w:tblStyle w:val="TableGrid"/>
         <w:tblW w:w="10031" w:type="dxa"/>
         <w:tblLook w:val="04A0" w:firstRow="1" w:lastRow="0" w:firstColumn="1" w:lastColumn="0" w:noHBand="0" w:noVBand="1"/>
       </w:tblPr>
       <w:tblGrid>
-        <w:gridCol w:w="1809"/>
-        <w:gridCol w:w="8222"/>
+        <w:gridCol w:w="1951"/>
+        <w:gridCol w:w="8080"/>
       </w:tblGrid>
       <w:tr>
         <w:tc>
@@ -283,10 +315,10 @@
             <w:tcW w:w="10031" w:type="dxa"/>
             <w:gridSpan w:val="2"/>
             <w:tcBorders>
-              <w:top w:val="single" w:sz="4" w:space="0" w:color="auto"/>
-              <w:left w:val="single" w:sz="4" w:space="0" w:color="auto"/>
+              <w:top w:val="single" w:sz="18" w:space="0" w:color="auto"/>
+              <w:left w:val="single" w:sz="18" w:space="0" w:color="auto"/>
               <w:bottom w:val="single" w:sz="4" w:space="0" w:color="auto"/>
-              <w:right w:val="single" w:sz="4" w:space="0" w:color="auto"/>
+              <w:right w:val="single" w:sz="18" w:space="0" w:color="auto"/>
             </w:tcBorders>
           </w:tcPr>
           <w:p>
@@ -303,52 +335,68 @@
                 <w:sz w:val="44"/>
                 <w:szCs w:val="44"/>
               </w:rPr>
-              <w:t xml:space="preserve">Retrospective Training at </w:t>
-            </w:r>
-            <w:proofErr w:type="spellStart"/>
+              <w:t xml:space="preserve">Retrospective Training </w:t>
+            </w:r>
             <w:r>
               <w:rPr>
                 <w:b/>
                 <w:sz w:val="44"/>
                 <w:szCs w:val="44"/>
               </w:rPr>
-              <w:t>Mendix</w:t>
-            </w:r>
-            <w:proofErr w:type="spellEnd"/>
+              <w:t>@</w:t>
+            </w:r>
+            <w:bookmarkStart w:id="0" w:name="_GoBack"/>
+            <w:bookmarkEnd w:id="0"/>
+            <w:r>
+              <w:rPr>
+                <w:b/>
+                <w:sz w:val="44"/>
+                <w:szCs w:val="44"/>
+              </w:rPr>
+              <w:t xml:space="preserve"> Mendix</w:t>
+            </w:r>
           </w:p>
         </w:tc>
       </w:tr>
       <w:tr>
         <w:tc>
           <w:tcPr>
-            <w:tcW w:w="1809" w:type="dxa"/>
+            <w:tcW w:w="1951" w:type="dxa"/>
             <w:tcBorders>
               <w:top w:val="single" w:sz="4" w:space="0" w:color="auto"/>
+              <w:left w:val="single" w:sz="18" w:space="0" w:color="auto"/>
               <w:bottom w:val="single" w:sz="4" w:space="0" w:color="auto"/>
+              <w:right w:val="single" w:sz="4" w:space="0" w:color="auto"/>
             </w:tcBorders>
             <w:vAlign w:val="center"/>
           </w:tcPr>
           <w:p>
             <w:r>
-              <w:t>Star rating</w:t>
+              <w:t>Star rating:</w:t>
             </w:r>
           </w:p>
         </w:tc>
         <w:tc>
           <w:tcPr>
-            <w:tcW w:w="8222" w:type="dxa"/>
+            <w:tcW w:w="8080" w:type="dxa"/>
             <w:tcBorders>
               <w:top w:val="single" w:sz="4" w:space="0" w:color="auto"/>
+              <w:left w:val="single" w:sz="4" w:space="0" w:color="auto"/>
               <w:bottom w:val="single" w:sz="4" w:space="0" w:color="auto"/>
+              <w:right w:val="single" w:sz="18" w:space="0" w:color="auto"/>
             </w:tcBorders>
           </w:tcPr>
           <w:p>
             <w:r>
+              <w:rPr>
+                <w:noProof/>
+                <w:lang w:eastAsia="en-US"/>
+              </w:rPr>
               <w:drawing>
-                <wp:inline distT="0" distB="0" distL="0" distR="0" wp14:anchorId="3FECE76B" wp14:editId="7E76CBD5">
+                <wp:inline distT="0" distB="0" distL="0" distR="0" wp14:anchorId="673BCDCC" wp14:editId="7C52E7A4">
                   <wp:extent cx="2830195" cy="608141"/>
                   <wp:effectExtent l="0" t="0" r="0" b="1905"/>
-                  <wp:docPr id="3" name="Afbeelding 3" descr="Astrid:Users:claessenastrid:Desktop:Screen Shot 2015-02-09 at 6.56.35 pm.png"/>
+                  <wp:docPr id="2" name="Afbeelding 1" descr="Astrid:Users:claessenastrid:Desktop:Screen Shot 2015-02-09 at 6.56.35 pm.png"/>
                   <wp:cNvGraphicFramePr>
                     <a:graphicFrameLocks xmlns:a="http://schemas.openxmlformats.org/drawingml/2006/main" noChangeAspect="1"/>
                   </wp:cNvGraphicFramePr>
@@ -402,29 +450,29 @@
         </w:trPr>
         <w:tc>
           <w:tcPr>
-            <w:tcW w:w="1809" w:type="dxa"/>
+            <w:tcW w:w="1951" w:type="dxa"/>
+            <w:tcBorders>
+              <w:top w:val="single" w:sz="4" w:space="0" w:color="auto"/>
+              <w:left w:val="single" w:sz="18" w:space="0" w:color="auto"/>
+              <w:bottom w:val="single" w:sz="4" w:space="0" w:color="auto"/>
+              <w:right w:val="single" w:sz="4" w:space="0" w:color="auto"/>
+            </w:tcBorders>
+            <w:vAlign w:val="center"/>
+          </w:tcPr>
+          <w:p>
+            <w:r>
+              <w:t>Review title:</w:t>
+            </w:r>
+          </w:p>
+        </w:tc>
+        <w:tc>
+          <w:tcPr>
+            <w:tcW w:w="8080" w:type="dxa"/>
             <w:tcBorders>
               <w:top w:val="single" w:sz="4" w:space="0" w:color="auto"/>
               <w:left w:val="single" w:sz="4" w:space="0" w:color="auto"/>
               <w:bottom w:val="single" w:sz="4" w:space="0" w:color="auto"/>
-              <w:right w:val="single" w:sz="4" w:space="0" w:color="auto"/>
-            </w:tcBorders>
-            <w:vAlign w:val="center"/>
-          </w:tcPr>
-          <w:p>
-            <w:r>
-              <w:t>Review title</w:t>
-            </w:r>
-          </w:p>
-        </w:tc>
-        <w:tc>
-          <w:tcPr>
-            <w:tcW w:w="8222" w:type="dxa"/>
-            <w:tcBorders>
-              <w:top w:val="single" w:sz="4" w:space="0" w:color="auto"/>
-              <w:left w:val="single" w:sz="4" w:space="0" w:color="auto"/>
-              <w:bottom w:val="single" w:sz="4" w:space="0" w:color="auto"/>
-              <w:right w:val="single" w:sz="4" w:space="0" w:color="auto"/>
+              <w:right w:val="single" w:sz="18" w:space="0" w:color="auto"/>
             </w:tcBorders>
             <w:vAlign w:val="center"/>
           </w:tcPr>
@@ -441,15 +489,15 @@
             <w:gridSpan w:val="2"/>
             <w:tcBorders>
               <w:top w:val="single" w:sz="4" w:space="0" w:color="auto"/>
-              <w:left w:val="single" w:sz="4" w:space="0" w:color="auto"/>
-              <w:bottom w:val="single" w:sz="4" w:space="0" w:color="auto"/>
-              <w:right w:val="single" w:sz="4" w:space="0" w:color="auto"/>
+              <w:left w:val="single" w:sz="18" w:space="0" w:color="auto"/>
+              <w:bottom w:val="dashed" w:sz="4" w:space="0" w:color="auto"/>
+              <w:right w:val="single" w:sz="18" w:space="0" w:color="auto"/>
             </w:tcBorders>
             <w:vAlign w:val="center"/>
           </w:tcPr>
           <w:p>
             <w:r>
-              <w:t>Review content</w:t>
+              <w:t>Review content:</w:t>
             </w:r>
           </w:p>
         </w:tc>
@@ -463,10 +511,10 @@
             <w:tcW w:w="10031" w:type="dxa"/>
             <w:gridSpan w:val="2"/>
             <w:tcBorders>
-              <w:top w:val="single" w:sz="4" w:space="0" w:color="auto"/>
-              <w:left w:val="single" w:sz="4" w:space="0" w:color="auto"/>
-              <w:bottom w:val="single" w:sz="4" w:space="0" w:color="auto"/>
-              <w:right w:val="single" w:sz="4" w:space="0" w:color="auto"/>
+              <w:top w:val="dashed" w:sz="4" w:space="0" w:color="auto"/>
+              <w:left w:val="single" w:sz="18" w:space="0" w:color="auto"/>
+              <w:bottom w:val="dashed" w:sz="4" w:space="0" w:color="auto"/>
+              <w:right w:val="single" w:sz="18" w:space="0" w:color="auto"/>
             </w:tcBorders>
           </w:tcPr>
           <w:p/>
@@ -481,10 +529,10 @@
             <w:tcW w:w="10031" w:type="dxa"/>
             <w:gridSpan w:val="2"/>
             <w:tcBorders>
-              <w:top w:val="single" w:sz="4" w:space="0" w:color="auto"/>
-              <w:left w:val="single" w:sz="4" w:space="0" w:color="auto"/>
-              <w:bottom w:val="single" w:sz="4" w:space="0" w:color="auto"/>
-              <w:right w:val="single" w:sz="4" w:space="0" w:color="auto"/>
+              <w:top w:val="dashed" w:sz="4" w:space="0" w:color="auto"/>
+              <w:left w:val="single" w:sz="18" w:space="0" w:color="auto"/>
+              <w:bottom w:val="dashed" w:sz="4" w:space="0" w:color="auto"/>
+              <w:right w:val="single" w:sz="18" w:space="0" w:color="auto"/>
             </w:tcBorders>
           </w:tcPr>
           <w:p/>
@@ -499,10 +547,10 @@
             <w:tcW w:w="10031" w:type="dxa"/>
             <w:gridSpan w:val="2"/>
             <w:tcBorders>
-              <w:top w:val="single" w:sz="4" w:space="0" w:color="auto"/>
-              <w:left w:val="single" w:sz="4" w:space="0" w:color="auto"/>
-              <w:bottom w:val="single" w:sz="4" w:space="0" w:color="auto"/>
-              <w:right w:val="single" w:sz="4" w:space="0" w:color="auto"/>
+              <w:top w:val="dashed" w:sz="4" w:space="0" w:color="auto"/>
+              <w:left w:val="single" w:sz="18" w:space="0" w:color="auto"/>
+              <w:bottom w:val="dashed" w:sz="4" w:space="0" w:color="auto"/>
+              <w:right w:val="single" w:sz="18" w:space="0" w:color="auto"/>
             </w:tcBorders>
           </w:tcPr>
           <w:p/>
@@ -517,17 +565,23 @@
             <w:tcW w:w="10031" w:type="dxa"/>
             <w:gridSpan w:val="2"/>
             <w:tcBorders>
-              <w:top w:val="single" w:sz="4" w:space="0" w:color="auto"/>
-              <w:left w:val="single" w:sz="4" w:space="0" w:color="auto"/>
-              <w:bottom w:val="single" w:sz="4" w:space="0" w:color="auto"/>
-              <w:right w:val="single" w:sz="4" w:space="0" w:color="auto"/>
+              <w:top w:val="dashed" w:sz="4" w:space="0" w:color="auto"/>
+              <w:left w:val="single" w:sz="18" w:space="0" w:color="auto"/>
+              <w:bottom w:val="single" w:sz="18" w:space="0" w:color="auto"/>
+              <w:right w:val="single" w:sz="18" w:space="0" w:color="auto"/>
             </w:tcBorders>
           </w:tcPr>
           <w:p/>
         </w:tc>
       </w:tr>
     </w:tbl>
-    <w:p/>
+    <w:p>
+      <w:pPr>
+        <w:rPr>
+          <w:caps/>
+        </w:rPr>
+      </w:pPr>
+    </w:p>
     <w:sectPr>
       <w:pgSz w:w="11900" w:h="16840"/>
       <w:pgMar w:top="1134" w:right="1134" w:bottom="1134" w:left="1134" w:header="708" w:footer="708" w:gutter="0"/>
@@ -690,17 +744,17 @@
     <w:lsdException w:name="Bibliography" w:uiPriority="37"/>
     <w:lsdException w:name="TOC Heading" w:uiPriority="39" w:qFormat="1"/>
   </w:latentStyles>
-  <w:style w:type="paragraph" w:default="1" w:styleId="Normaal">
+  <w:style w:type="paragraph" w:default="1" w:styleId="Normal">
     <w:name w:val="Normal"/>
     <w:qFormat/>
   </w:style>
-  <w:style w:type="character" w:default="1" w:styleId="Standaardalinea-lettertype">
+  <w:style w:type="character" w:default="1" w:styleId="DefaultParagraphFont">
     <w:name w:val="Default Paragraph Font"/>
     <w:uiPriority w:val="1"/>
     <w:semiHidden/>
     <w:unhideWhenUsed/>
   </w:style>
-  <w:style w:type="table" w:default="1" w:styleId="Standaardtabel">
+  <w:style w:type="table" w:default="1" w:styleId="TableNormal">
     <w:name w:val="Normal Table"/>
     <w:uiPriority w:val="99"/>
     <w:semiHidden/>
@@ -715,15 +769,15 @@
       </w:tblCellMar>
     </w:tblPr>
   </w:style>
-  <w:style w:type="numbering" w:default="1" w:styleId="Geenlijst">
+  <w:style w:type="numbering" w:default="1" w:styleId="NoList">
     <w:name w:val="No List"/>
     <w:uiPriority w:val="99"/>
     <w:semiHidden/>
     <w:unhideWhenUsed/>
   </w:style>
-  <w:style w:type="table" w:styleId="Tabelraster">
+  <w:style w:type="table" w:styleId="TableGrid">
     <w:name w:val="Table Grid"/>
-    <w:basedOn w:val="Standaardtabel"/>
+    <w:basedOn w:val="TableNormal"/>
     <w:uiPriority w:val="59"/>
     <w:rsid w:val="00964896"/>
     <w:tblPr>
@@ -744,10 +798,10 @@
       </w:tblCellMar>
     </w:tblPr>
   </w:style>
-  <w:style w:type="paragraph" w:styleId="Ballontekst">
+  <w:style w:type="paragraph" w:styleId="BalloonText">
     <w:name w:val="Balloon Text"/>
-    <w:basedOn w:val="Normaal"/>
-    <w:link w:val="BallontekstTeken"/>
+    <w:basedOn w:val="Normal"/>
+    <w:link w:val="BalloonTextChar"/>
     <w:uiPriority w:val="99"/>
     <w:semiHidden/>
     <w:unhideWhenUsed/>
@@ -758,10 +812,10 @@
       <w:szCs w:val="18"/>
     </w:rPr>
   </w:style>
-  <w:style w:type="character" w:customStyle="1" w:styleId="BallontekstTeken">
-    <w:name w:val="Ballontekst Teken"/>
-    <w:basedOn w:val="Standaardalinea-lettertype"/>
-    <w:link w:val="Ballontekst"/>
+  <w:style w:type="character" w:customStyle="1" w:styleId="BalloonTextChar">
+    <w:name w:val="Balloon Text Char"/>
+    <w:basedOn w:val="DefaultParagraphFont"/>
+    <w:link w:val="BalloonText"/>
     <w:uiPriority w:val="99"/>
     <w:semiHidden/>
     <w:rsid w:val="00964896"/>
@@ -926,17 +980,17 @@
     <w:lsdException w:name="Bibliography" w:uiPriority="37"/>
     <w:lsdException w:name="TOC Heading" w:uiPriority="39" w:qFormat="1"/>
   </w:latentStyles>
-  <w:style w:type="paragraph" w:default="1" w:styleId="Normaal">
+  <w:style w:type="paragraph" w:default="1" w:styleId="Normal">
     <w:name w:val="Normal"/>
     <w:qFormat/>
   </w:style>
-  <w:style w:type="character" w:default="1" w:styleId="Standaardalinea-lettertype">
+  <w:style w:type="character" w:default="1" w:styleId="DefaultParagraphFont">
     <w:name w:val="Default Paragraph Font"/>
     <w:uiPriority w:val="1"/>
     <w:semiHidden/>
     <w:unhideWhenUsed/>
   </w:style>
-  <w:style w:type="table" w:default="1" w:styleId="Standaardtabel">
+  <w:style w:type="table" w:default="1" w:styleId="TableNormal">
     <w:name w:val="Normal Table"/>
     <w:uiPriority w:val="99"/>
     <w:semiHidden/>
@@ -951,15 +1005,15 @@
       </w:tblCellMar>
     </w:tblPr>
   </w:style>
-  <w:style w:type="numbering" w:default="1" w:styleId="Geenlijst">
+  <w:style w:type="numbering" w:default="1" w:styleId="NoList">
     <w:name w:val="No List"/>
     <w:uiPriority w:val="99"/>
     <w:semiHidden/>
     <w:unhideWhenUsed/>
   </w:style>
-  <w:style w:type="table" w:styleId="Tabelraster">
+  <w:style w:type="table" w:styleId="TableGrid">
     <w:name w:val="Table Grid"/>
-    <w:basedOn w:val="Standaardtabel"/>
+    <w:basedOn w:val="TableNormal"/>
     <w:uiPriority w:val="59"/>
     <w:rsid w:val="00964896"/>
     <w:tblPr>
@@ -980,10 +1034,10 @@
       </w:tblCellMar>
     </w:tblPr>
   </w:style>
-  <w:style w:type="paragraph" w:styleId="Ballontekst">
+  <w:style w:type="paragraph" w:styleId="BalloonText">
     <w:name w:val="Balloon Text"/>
-    <w:basedOn w:val="Normaal"/>
-    <w:link w:val="BallontekstTeken"/>
+    <w:basedOn w:val="Normal"/>
+    <w:link w:val="BalloonTextChar"/>
     <w:uiPriority w:val="99"/>
     <w:semiHidden/>
     <w:unhideWhenUsed/>
@@ -994,10 +1048,10 @@
       <w:szCs w:val="18"/>
     </w:rPr>
   </w:style>
-  <w:style w:type="character" w:customStyle="1" w:styleId="BallontekstTeken">
-    <w:name w:val="Ballontekst Teken"/>
-    <w:basedOn w:val="Standaardalinea-lettertype"/>
-    <w:link w:val="Ballontekst"/>
+  <w:style w:type="character" w:customStyle="1" w:styleId="BalloonTextChar">
+    <w:name w:val="Balloon Text Char"/>
+    <w:basedOn w:val="DefaultParagraphFont"/>
+    <w:link w:val="BalloonText"/>
     <w:uiPriority w:val="99"/>
     <w:semiHidden/>
     <w:rsid w:val="00964896"/>
@@ -1335,7 +1389,7 @@
 </file>
 
 <file path=customXml/itemProps1.xml><?xml version="1.0" encoding="utf-8"?>
-<ds:datastoreItem xmlns:ds="http://schemas.openxmlformats.org/officeDocument/2006/customXml" ds:itemID="{706489BB-DF0F-1E46-80AE-F92D80A05E53}">
+<ds:datastoreItem xmlns:ds="http://schemas.openxmlformats.org/officeDocument/2006/customXml" ds:itemID="{DD684F66-01AF-DC4A-99AB-78EB9E1713E5}">
   <ds:schemaRefs>
     <ds:schemaRef ds:uri="http://schemas.openxmlformats.org/officeDocument/2006/bibliography"/>
   </ds:schemaRefs>

</xml_diff>